<commit_message>
base project issues fixed
</commit_message>
<xml_diff>
--- a/tools/docs/Create Phonegap project in IntelliJIDEA.docx
+++ b/tools/docs/Create Phonegap project in IntelliJIDEA.docx
@@ -2746,9 +2746,966 @@
       </w:r>
     </w:p>
     <w:p/>
-    <w:p>
-      <w:r>
-        <w:t>Step 10: Run the application, you should be able to see the page in the screen.</w:t>
+    <w:p/>
+    <w:p>
+      <w:pPr>
+        <w:rPr>
+          <w:rFonts w:ascii="Times New Roman" w:eastAsia="Times New Roman" w:hAnsi="Times New Roman" w:cs="Times New Roman"/>
+          <w:sz w:val="24"/>
+          <w:szCs w:val="24"/>
+        </w:rPr>
+      </w:pPr>
+      <w:r>
+        <w:lastRenderedPageBreak/>
+        <w:t xml:space="preserve">Step 10:    </w:t>
+      </w:r>
+      <w:r>
+        <w:rPr>
+          <w:rFonts w:ascii="Arial" w:eastAsia="Times New Roman" w:hAnsi="Arial" w:cs="Arial"/>
+          <w:color w:val="333333"/>
+          <w:sz w:val="20"/>
+          <w:szCs w:val="20"/>
+          <w:shd w:val="clear" w:color="auto" w:fill="FEFDFA"/>
+        </w:rPr>
+        <w:t xml:space="preserve">Now open the </w:t>
+      </w:r>
+      <w:proofErr w:type="spellStart"/>
+      <w:r>
+        <w:rPr>
+          <w:rFonts w:ascii="Arial" w:eastAsia="Times New Roman" w:hAnsi="Arial" w:cs="Arial"/>
+          <w:color w:val="333333"/>
+          <w:sz w:val="20"/>
+          <w:szCs w:val="20"/>
+          <w:shd w:val="clear" w:color="auto" w:fill="FEFDFA"/>
+        </w:rPr>
+        <w:t>src</w:t>
+      </w:r>
+      <w:proofErr w:type="spellEnd"/>
+      <w:r>
+        <w:rPr>
+          <w:rFonts w:ascii="Arial" w:eastAsia="Times New Roman" w:hAnsi="Arial" w:cs="Arial"/>
+          <w:color w:val="333333"/>
+          <w:sz w:val="20"/>
+          <w:szCs w:val="20"/>
+          <w:shd w:val="clear" w:color="auto" w:fill="FEFDFA"/>
+        </w:rPr>
+        <w:t xml:space="preserve"> folder and the package name.  If you chose the default file name when creating your</w:t>
+      </w:r>
+      <w:r>
+        <w:rPr>
+          <w:rFonts w:ascii="Arial" w:eastAsia="Times New Roman" w:hAnsi="Arial" w:cs="Arial"/>
+          <w:color w:val="333333"/>
+          <w:sz w:val="20"/>
+          <w:szCs w:val="20"/>
+          <w:shd w:val="clear" w:color="auto" w:fill="FEFDFA"/>
+        </w:rPr>
+        <w:t xml:space="preserve"> </w:t>
+      </w:r>
+      <w:r>
+        <w:rPr>
+          <w:rFonts w:ascii="Arial" w:eastAsia="Times New Roman" w:hAnsi="Arial" w:cs="Arial"/>
+          <w:color w:val="333333"/>
+          <w:sz w:val="20"/>
+          <w:szCs w:val="20"/>
+          <w:shd w:val="clear" w:color="auto" w:fill="FEFDFA"/>
+        </w:rPr>
+        <w:t xml:space="preserve">project, then your file name is </w:t>
+      </w:r>
+      <w:proofErr w:type="spellStart"/>
+      <w:r>
+        <w:rPr>
+          <w:rFonts w:ascii="Arial" w:eastAsia="Times New Roman" w:hAnsi="Arial" w:cs="Arial"/>
+          <w:color w:val="333333"/>
+          <w:sz w:val="20"/>
+          <w:szCs w:val="20"/>
+          <w:shd w:val="clear" w:color="auto" w:fill="FEFDFA"/>
+        </w:rPr>
+        <w:t>MyActivity</w:t>
+      </w:r>
+      <w:proofErr w:type="spellEnd"/>
+      <w:r>
+        <w:rPr>
+          <w:rFonts w:ascii="Arial" w:eastAsia="Times New Roman" w:hAnsi="Arial" w:cs="Arial"/>
+          <w:color w:val="333333"/>
+          <w:sz w:val="20"/>
+          <w:szCs w:val="20"/>
+          <w:shd w:val="clear" w:color="auto" w:fill="FEFDFA"/>
+        </w:rPr>
+        <w:t>. Open it in the editor.</w:t>
+      </w:r>
+      <w:r>
+        <w:rPr>
+          <w:rFonts w:ascii="Arial" w:eastAsia="Times New Roman" w:hAnsi="Arial" w:cs="Arial"/>
+          <w:color w:val="333333"/>
+          <w:sz w:val="20"/>
+          <w:szCs w:val="20"/>
+        </w:rPr>
+        <w:br/>
+      </w:r>
+      <w:r>
+        <w:rPr>
+          <w:rFonts w:ascii="Arial" w:eastAsia="Times New Roman" w:hAnsi="Arial" w:cs="Arial"/>
+          <w:color w:val="333333"/>
+          <w:sz w:val="20"/>
+          <w:szCs w:val="20"/>
+        </w:rPr>
+        <w:br/>
+      </w:r>
+      <w:r>
+        <w:rPr>
+          <w:rFonts w:ascii="Arial" w:eastAsia="Times New Roman" w:hAnsi="Arial" w:cs="Arial"/>
+          <w:color w:val="333333"/>
+          <w:sz w:val="20"/>
+          <w:szCs w:val="20"/>
+          <w:shd w:val="clear" w:color="auto" w:fill="FEFDFA"/>
+        </w:rPr>
+        <w:t xml:space="preserve">At the top, enter the following line with the other import statements: import </w:t>
+      </w:r>
+      <w:proofErr w:type="spellStart"/>
+      <w:r>
+        <w:rPr>
+          <w:rFonts w:ascii="Arial" w:eastAsia="Times New Roman" w:hAnsi="Arial" w:cs="Arial"/>
+          <w:color w:val="333333"/>
+          <w:sz w:val="20"/>
+          <w:szCs w:val="20"/>
+          <w:shd w:val="clear" w:color="auto" w:fill="FEFDFA"/>
+        </w:rPr>
+        <w:t>org.apache.cordova</w:t>
+      </w:r>
+      <w:proofErr w:type="spellEnd"/>
+      <w:r>
+        <w:rPr>
+          <w:rFonts w:ascii="Arial" w:eastAsia="Times New Roman" w:hAnsi="Arial" w:cs="Arial"/>
+          <w:color w:val="333333"/>
+          <w:sz w:val="20"/>
+          <w:szCs w:val="20"/>
+          <w:shd w:val="clear" w:color="auto" w:fill="FEFDFA"/>
+        </w:rPr>
+        <w:t>.*</w:t>
+      </w:r>
+      <w:proofErr w:type="gramStart"/>
+      <w:r>
+        <w:rPr>
+          <w:rFonts w:ascii="Arial" w:eastAsia="Times New Roman" w:hAnsi="Arial" w:cs="Arial"/>
+          <w:color w:val="333333"/>
+          <w:sz w:val="20"/>
+          <w:szCs w:val="20"/>
+          <w:shd w:val="clear" w:color="auto" w:fill="FEFDFA"/>
+        </w:rPr>
+        <w:t>;</w:t>
+      </w:r>
+      <w:proofErr w:type="gramEnd"/>
+      <w:r>
+        <w:rPr>
+          <w:rFonts w:ascii="Arial" w:eastAsia="Times New Roman" w:hAnsi="Arial" w:cs="Arial"/>
+          <w:color w:val="333333"/>
+          <w:sz w:val="20"/>
+          <w:szCs w:val="20"/>
+        </w:rPr>
+        <w:br/>
+      </w:r>
+      <w:r>
+        <w:rPr>
+          <w:rFonts w:ascii="Arial" w:eastAsia="Times New Roman" w:hAnsi="Arial" w:cs="Arial"/>
+          <w:color w:val="333333"/>
+          <w:sz w:val="20"/>
+          <w:szCs w:val="20"/>
+        </w:rPr>
+        <w:br/>
+      </w:r>
+      <w:r>
+        <w:rPr>
+          <w:rFonts w:ascii="Arial" w:eastAsia="Times New Roman" w:hAnsi="Arial" w:cs="Arial"/>
+          <w:color w:val="333333"/>
+          <w:sz w:val="20"/>
+          <w:szCs w:val="20"/>
+          <w:shd w:val="clear" w:color="auto" w:fill="FEFDFA"/>
+        </w:rPr>
+        <w:t>Change the class declaration to look like the following:</w:t>
+      </w:r>
+      <w:r>
+        <w:rPr>
+          <w:rFonts w:ascii="Arial" w:eastAsia="Times New Roman" w:hAnsi="Arial" w:cs="Arial"/>
+          <w:color w:val="333333"/>
+          <w:sz w:val="20"/>
+          <w:szCs w:val="20"/>
+        </w:rPr>
+        <w:br/>
+      </w:r>
+      <w:r>
+        <w:rPr>
+          <w:rFonts w:ascii="Arial" w:eastAsia="Times New Roman" w:hAnsi="Arial" w:cs="Arial"/>
+          <w:color w:val="333333"/>
+          <w:sz w:val="20"/>
+          <w:szCs w:val="20"/>
+        </w:rPr>
+        <w:br/>
+      </w:r>
+    </w:p>
+    <w:p>
+      <w:pPr>
+        <w:pBdr>
+          <w:top w:val="dashed" w:sz="6" w:space="0" w:color="CCCCCC"/>
+          <w:left w:val="dashed" w:sz="6" w:space="0" w:color="CCCCCC"/>
+          <w:bottom w:val="dashed" w:sz="6" w:space="0" w:color="CCCCCC"/>
+          <w:right w:val="dashed" w:sz="6" w:space="0" w:color="CCCCCC"/>
+        </w:pBdr>
+        <w:shd w:val="clear" w:color="auto" w:fill="F0F0F0"/>
+        <w:tabs>
+          <w:tab w:val="left" w:pos="916"/>
+          <w:tab w:val="left" w:pos="1832"/>
+          <w:tab w:val="left" w:pos="2748"/>
+          <w:tab w:val="left" w:pos="3664"/>
+          <w:tab w:val="left" w:pos="4580"/>
+          <w:tab w:val="left" w:pos="5496"/>
+          <w:tab w:val="left" w:pos="6412"/>
+          <w:tab w:val="left" w:pos="7328"/>
+          <w:tab w:val="left" w:pos="8244"/>
+          <w:tab w:val="left" w:pos="9160"/>
+          <w:tab w:val="left" w:pos="10076"/>
+          <w:tab w:val="left" w:pos="10992"/>
+          <w:tab w:val="left" w:pos="11908"/>
+          <w:tab w:val="left" w:pos="12824"/>
+          <w:tab w:val="left" w:pos="13740"/>
+          <w:tab w:val="left" w:pos="14656"/>
+        </w:tabs>
+        <w:spacing w:after="0" w:line="300" w:lineRule="atLeast"/>
+        <w:rPr>
+          <w:rFonts w:ascii="Courier New" w:eastAsia="Times New Roman" w:hAnsi="Courier New" w:cs="Courier New"/>
+          <w:color w:val="000000"/>
+          <w:sz w:val="20"/>
+          <w:szCs w:val="20"/>
+        </w:rPr>
+      </w:pPr>
+      <w:r>
+        <w:rPr>
+          <w:rFonts w:ascii="Courier New" w:eastAsia="Times New Roman" w:hAnsi="Courier New" w:cs="Courier New"/>
+          <w:color w:val="000000"/>
+          <w:sz w:val="20"/>
+          <w:szCs w:val="20"/>
+        </w:rPr>
+        <w:t xml:space="preserve"> </w:t>
+      </w:r>
+      <w:proofErr w:type="gramStart"/>
+      <w:r>
+        <w:rPr>
+          <w:rFonts w:ascii="Courier New" w:eastAsia="Times New Roman" w:hAnsi="Courier New" w:cs="Courier New"/>
+          <w:color w:val="000000"/>
+          <w:sz w:val="20"/>
+          <w:szCs w:val="20"/>
+        </w:rPr>
+        <w:t>public</w:t>
+      </w:r>
+      <w:proofErr w:type="gramEnd"/>
+      <w:r>
+        <w:rPr>
+          <w:rFonts w:ascii="Courier New" w:eastAsia="Times New Roman" w:hAnsi="Courier New" w:cs="Courier New"/>
+          <w:color w:val="000000"/>
+          <w:sz w:val="20"/>
+          <w:szCs w:val="20"/>
+        </w:rPr>
+        <w:t xml:space="preserve"> class </w:t>
+      </w:r>
+      <w:proofErr w:type="spellStart"/>
+      <w:r>
+        <w:rPr>
+          <w:rFonts w:ascii="Courier New" w:eastAsia="Times New Roman" w:hAnsi="Courier New" w:cs="Courier New"/>
+          <w:color w:val="000000"/>
+          <w:sz w:val="20"/>
+          <w:szCs w:val="20"/>
+        </w:rPr>
+        <w:t>HistoricMarkers</w:t>
+      </w:r>
+      <w:proofErr w:type="spellEnd"/>
+      <w:r>
+        <w:rPr>
+          <w:rFonts w:ascii="Courier New" w:eastAsia="Times New Roman" w:hAnsi="Courier New" w:cs="Courier New"/>
+          <w:color w:val="000000"/>
+          <w:sz w:val="20"/>
+          <w:szCs w:val="20"/>
+        </w:rPr>
+        <w:t xml:space="preserve"> extends </w:t>
+      </w:r>
+      <w:proofErr w:type="spellStart"/>
+      <w:r>
+        <w:rPr>
+          <w:rFonts w:ascii="Courier New" w:eastAsia="Times New Roman" w:hAnsi="Courier New" w:cs="Courier New"/>
+          <w:color w:val="000000"/>
+          <w:sz w:val="20"/>
+          <w:szCs w:val="20"/>
+        </w:rPr>
+        <w:t>DroidGap</w:t>
+      </w:r>
+      <w:proofErr w:type="spellEnd"/>
+      <w:r>
+        <w:rPr>
+          <w:rFonts w:ascii="Courier New" w:eastAsia="Times New Roman" w:hAnsi="Courier New" w:cs="Courier New"/>
+          <w:color w:val="000000"/>
+          <w:sz w:val="20"/>
+          <w:szCs w:val="20"/>
+        </w:rPr>
+        <w:t xml:space="preserve">  </w:t>
+      </w:r>
+    </w:p>
+    <w:p>
+      <w:pPr>
+        <w:pBdr>
+          <w:top w:val="dashed" w:sz="6" w:space="0" w:color="CCCCCC"/>
+          <w:left w:val="dashed" w:sz="6" w:space="0" w:color="CCCCCC"/>
+          <w:bottom w:val="dashed" w:sz="6" w:space="0" w:color="CCCCCC"/>
+          <w:right w:val="dashed" w:sz="6" w:space="0" w:color="CCCCCC"/>
+        </w:pBdr>
+        <w:shd w:val="clear" w:color="auto" w:fill="F0F0F0"/>
+        <w:tabs>
+          <w:tab w:val="left" w:pos="916"/>
+          <w:tab w:val="left" w:pos="1832"/>
+          <w:tab w:val="left" w:pos="2748"/>
+          <w:tab w:val="left" w:pos="3664"/>
+          <w:tab w:val="left" w:pos="4580"/>
+          <w:tab w:val="left" w:pos="5496"/>
+          <w:tab w:val="left" w:pos="6412"/>
+          <w:tab w:val="left" w:pos="7328"/>
+          <w:tab w:val="left" w:pos="8244"/>
+          <w:tab w:val="left" w:pos="9160"/>
+          <w:tab w:val="left" w:pos="10076"/>
+          <w:tab w:val="left" w:pos="10992"/>
+          <w:tab w:val="left" w:pos="11908"/>
+          <w:tab w:val="left" w:pos="12824"/>
+          <w:tab w:val="left" w:pos="13740"/>
+          <w:tab w:val="left" w:pos="14656"/>
+        </w:tabs>
+        <w:spacing w:after="0" w:line="300" w:lineRule="atLeast"/>
+        <w:rPr>
+          <w:rFonts w:ascii="Courier New" w:eastAsia="Times New Roman" w:hAnsi="Courier New" w:cs="Courier New"/>
+          <w:color w:val="000000"/>
+          <w:sz w:val="20"/>
+          <w:szCs w:val="20"/>
+        </w:rPr>
+      </w:pPr>
+      <w:r>
+        <w:rPr>
+          <w:rFonts w:ascii="Courier New" w:eastAsia="Times New Roman" w:hAnsi="Courier New" w:cs="Courier New"/>
+          <w:color w:val="000000"/>
+          <w:sz w:val="20"/>
+          <w:szCs w:val="20"/>
+        </w:rPr>
+        <w:t xml:space="preserve"> {  </w:t>
+      </w:r>
+    </w:p>
+    <w:p>
+      <w:pPr>
+        <w:pBdr>
+          <w:top w:val="dashed" w:sz="6" w:space="0" w:color="CCCCCC"/>
+          <w:left w:val="dashed" w:sz="6" w:space="0" w:color="CCCCCC"/>
+          <w:bottom w:val="dashed" w:sz="6" w:space="0" w:color="CCCCCC"/>
+          <w:right w:val="dashed" w:sz="6" w:space="0" w:color="CCCCCC"/>
+        </w:pBdr>
+        <w:shd w:val="clear" w:color="auto" w:fill="F0F0F0"/>
+        <w:tabs>
+          <w:tab w:val="left" w:pos="916"/>
+          <w:tab w:val="left" w:pos="1832"/>
+          <w:tab w:val="left" w:pos="2748"/>
+          <w:tab w:val="left" w:pos="3664"/>
+          <w:tab w:val="left" w:pos="4580"/>
+          <w:tab w:val="left" w:pos="5496"/>
+          <w:tab w:val="left" w:pos="6412"/>
+          <w:tab w:val="left" w:pos="7328"/>
+          <w:tab w:val="left" w:pos="8244"/>
+          <w:tab w:val="left" w:pos="9160"/>
+          <w:tab w:val="left" w:pos="10076"/>
+          <w:tab w:val="left" w:pos="10992"/>
+          <w:tab w:val="left" w:pos="11908"/>
+          <w:tab w:val="left" w:pos="12824"/>
+          <w:tab w:val="left" w:pos="13740"/>
+          <w:tab w:val="left" w:pos="14656"/>
+        </w:tabs>
+        <w:spacing w:after="0" w:line="300" w:lineRule="atLeast"/>
+        <w:rPr>
+          <w:rFonts w:ascii="Courier New" w:eastAsia="Times New Roman" w:hAnsi="Courier New" w:cs="Courier New"/>
+          <w:color w:val="000000"/>
+          <w:sz w:val="20"/>
+          <w:szCs w:val="20"/>
+        </w:rPr>
+      </w:pPr>
+      <w:r>
+        <w:rPr>
+          <w:rFonts w:ascii="Courier New" w:eastAsia="Times New Roman" w:hAnsi="Courier New" w:cs="Courier New"/>
+          <w:color w:val="000000"/>
+          <w:sz w:val="20"/>
+          <w:szCs w:val="20"/>
+        </w:rPr>
+        <w:t xml:space="preserve">   /** </w:t>
+      </w:r>
+      <w:proofErr w:type="gramStart"/>
+      <w:r>
+        <w:rPr>
+          <w:rFonts w:ascii="Courier New" w:eastAsia="Times New Roman" w:hAnsi="Courier New" w:cs="Courier New"/>
+          <w:color w:val="000000"/>
+          <w:sz w:val="20"/>
+          <w:szCs w:val="20"/>
+        </w:rPr>
+        <w:t>Called</w:t>
+      </w:r>
+      <w:proofErr w:type="gramEnd"/>
+      <w:r>
+        <w:rPr>
+          <w:rFonts w:ascii="Courier New" w:eastAsia="Times New Roman" w:hAnsi="Courier New" w:cs="Courier New"/>
+          <w:color w:val="000000"/>
+          <w:sz w:val="20"/>
+          <w:szCs w:val="20"/>
+        </w:rPr>
+        <w:t xml:space="preserve"> when the activity is first created. */  </w:t>
+      </w:r>
+    </w:p>
+    <w:p>
+      <w:pPr>
+        <w:pBdr>
+          <w:top w:val="dashed" w:sz="6" w:space="0" w:color="CCCCCC"/>
+          <w:left w:val="dashed" w:sz="6" w:space="0" w:color="CCCCCC"/>
+          <w:bottom w:val="dashed" w:sz="6" w:space="0" w:color="CCCCCC"/>
+          <w:right w:val="dashed" w:sz="6" w:space="0" w:color="CCCCCC"/>
+        </w:pBdr>
+        <w:shd w:val="clear" w:color="auto" w:fill="F0F0F0"/>
+        <w:tabs>
+          <w:tab w:val="left" w:pos="916"/>
+          <w:tab w:val="left" w:pos="1832"/>
+          <w:tab w:val="left" w:pos="2748"/>
+          <w:tab w:val="left" w:pos="3664"/>
+          <w:tab w:val="left" w:pos="4580"/>
+          <w:tab w:val="left" w:pos="5496"/>
+          <w:tab w:val="left" w:pos="6412"/>
+          <w:tab w:val="left" w:pos="7328"/>
+          <w:tab w:val="left" w:pos="8244"/>
+          <w:tab w:val="left" w:pos="9160"/>
+          <w:tab w:val="left" w:pos="10076"/>
+          <w:tab w:val="left" w:pos="10992"/>
+          <w:tab w:val="left" w:pos="11908"/>
+          <w:tab w:val="left" w:pos="12824"/>
+          <w:tab w:val="left" w:pos="13740"/>
+          <w:tab w:val="left" w:pos="14656"/>
+        </w:tabs>
+        <w:spacing w:after="0" w:line="300" w:lineRule="atLeast"/>
+        <w:rPr>
+          <w:rFonts w:ascii="Courier New" w:eastAsia="Times New Roman" w:hAnsi="Courier New" w:cs="Courier New"/>
+          <w:color w:val="000000"/>
+          <w:sz w:val="20"/>
+          <w:szCs w:val="20"/>
+        </w:rPr>
+      </w:pPr>
+      <w:r>
+        <w:rPr>
+          <w:rFonts w:ascii="Courier New" w:eastAsia="Times New Roman" w:hAnsi="Courier New" w:cs="Courier New"/>
+          <w:color w:val="000000"/>
+          <w:sz w:val="20"/>
+          <w:szCs w:val="20"/>
+        </w:rPr>
+        <w:t xml:space="preserve">   @Override  </w:t>
+      </w:r>
+    </w:p>
+    <w:p>
+      <w:pPr>
+        <w:pBdr>
+          <w:top w:val="dashed" w:sz="6" w:space="0" w:color="CCCCCC"/>
+          <w:left w:val="dashed" w:sz="6" w:space="0" w:color="CCCCCC"/>
+          <w:bottom w:val="dashed" w:sz="6" w:space="0" w:color="CCCCCC"/>
+          <w:right w:val="dashed" w:sz="6" w:space="0" w:color="CCCCCC"/>
+        </w:pBdr>
+        <w:shd w:val="clear" w:color="auto" w:fill="F0F0F0"/>
+        <w:tabs>
+          <w:tab w:val="left" w:pos="916"/>
+          <w:tab w:val="left" w:pos="1832"/>
+          <w:tab w:val="left" w:pos="2748"/>
+          <w:tab w:val="left" w:pos="3664"/>
+          <w:tab w:val="left" w:pos="4580"/>
+          <w:tab w:val="left" w:pos="5496"/>
+          <w:tab w:val="left" w:pos="6412"/>
+          <w:tab w:val="left" w:pos="7328"/>
+          <w:tab w:val="left" w:pos="8244"/>
+          <w:tab w:val="left" w:pos="9160"/>
+          <w:tab w:val="left" w:pos="10076"/>
+          <w:tab w:val="left" w:pos="10992"/>
+          <w:tab w:val="left" w:pos="11908"/>
+          <w:tab w:val="left" w:pos="12824"/>
+          <w:tab w:val="left" w:pos="13740"/>
+          <w:tab w:val="left" w:pos="14656"/>
+        </w:tabs>
+        <w:spacing w:after="0" w:line="300" w:lineRule="atLeast"/>
+        <w:rPr>
+          <w:rFonts w:ascii="Courier New" w:eastAsia="Times New Roman" w:hAnsi="Courier New" w:cs="Courier New"/>
+          <w:color w:val="000000"/>
+          <w:sz w:val="20"/>
+          <w:szCs w:val="20"/>
+        </w:rPr>
+      </w:pPr>
+      <w:r>
+        <w:rPr>
+          <w:rFonts w:ascii="Courier New" w:eastAsia="Times New Roman" w:hAnsi="Courier New" w:cs="Courier New"/>
+          <w:color w:val="000000"/>
+          <w:sz w:val="20"/>
+          <w:szCs w:val="20"/>
+        </w:rPr>
+        <w:t xml:space="preserve">   </w:t>
+      </w:r>
+      <w:proofErr w:type="gramStart"/>
+      <w:r>
+        <w:rPr>
+          <w:rFonts w:ascii="Courier New" w:eastAsia="Times New Roman" w:hAnsi="Courier New" w:cs="Courier New"/>
+          <w:color w:val="000000"/>
+          <w:sz w:val="20"/>
+          <w:szCs w:val="20"/>
+        </w:rPr>
+        <w:t>public</w:t>
+      </w:r>
+      <w:proofErr w:type="gramEnd"/>
+      <w:r>
+        <w:rPr>
+          <w:rFonts w:ascii="Courier New" w:eastAsia="Times New Roman" w:hAnsi="Courier New" w:cs="Courier New"/>
+          <w:color w:val="000000"/>
+          <w:sz w:val="20"/>
+          <w:szCs w:val="20"/>
+        </w:rPr>
+        <w:t xml:space="preserve"> void </w:t>
+      </w:r>
+      <w:proofErr w:type="spellStart"/>
+      <w:r>
+        <w:rPr>
+          <w:rFonts w:ascii="Courier New" w:eastAsia="Times New Roman" w:hAnsi="Courier New" w:cs="Courier New"/>
+          <w:color w:val="000000"/>
+          <w:sz w:val="20"/>
+          <w:szCs w:val="20"/>
+        </w:rPr>
+        <w:t>onCreate</w:t>
+      </w:r>
+      <w:proofErr w:type="spellEnd"/>
+      <w:r>
+        <w:rPr>
+          <w:rFonts w:ascii="Courier New" w:eastAsia="Times New Roman" w:hAnsi="Courier New" w:cs="Courier New"/>
+          <w:color w:val="000000"/>
+          <w:sz w:val="20"/>
+          <w:szCs w:val="20"/>
+        </w:rPr>
+        <w:t xml:space="preserve">(Bundle </w:t>
+      </w:r>
+      <w:proofErr w:type="spellStart"/>
+      <w:r>
+        <w:rPr>
+          <w:rFonts w:ascii="Courier New" w:eastAsia="Times New Roman" w:hAnsi="Courier New" w:cs="Courier New"/>
+          <w:color w:val="000000"/>
+          <w:sz w:val="20"/>
+          <w:szCs w:val="20"/>
+        </w:rPr>
+        <w:t>savedInstanceState</w:t>
+      </w:r>
+      <w:proofErr w:type="spellEnd"/>
+      <w:r>
+        <w:rPr>
+          <w:rFonts w:ascii="Courier New" w:eastAsia="Times New Roman" w:hAnsi="Courier New" w:cs="Courier New"/>
+          <w:color w:val="000000"/>
+          <w:sz w:val="20"/>
+          <w:szCs w:val="20"/>
+        </w:rPr>
+        <w:t xml:space="preserve">)  </w:t>
+      </w:r>
+    </w:p>
+    <w:p>
+      <w:pPr>
+        <w:pBdr>
+          <w:top w:val="dashed" w:sz="6" w:space="0" w:color="CCCCCC"/>
+          <w:left w:val="dashed" w:sz="6" w:space="0" w:color="CCCCCC"/>
+          <w:bottom w:val="dashed" w:sz="6" w:space="0" w:color="CCCCCC"/>
+          <w:right w:val="dashed" w:sz="6" w:space="0" w:color="CCCCCC"/>
+        </w:pBdr>
+        <w:shd w:val="clear" w:color="auto" w:fill="F0F0F0"/>
+        <w:tabs>
+          <w:tab w:val="left" w:pos="916"/>
+          <w:tab w:val="left" w:pos="1832"/>
+          <w:tab w:val="left" w:pos="2748"/>
+          <w:tab w:val="left" w:pos="3664"/>
+          <w:tab w:val="left" w:pos="4580"/>
+          <w:tab w:val="left" w:pos="5496"/>
+          <w:tab w:val="left" w:pos="6412"/>
+          <w:tab w:val="left" w:pos="7328"/>
+          <w:tab w:val="left" w:pos="8244"/>
+          <w:tab w:val="left" w:pos="9160"/>
+          <w:tab w:val="left" w:pos="10076"/>
+          <w:tab w:val="left" w:pos="10992"/>
+          <w:tab w:val="left" w:pos="11908"/>
+          <w:tab w:val="left" w:pos="12824"/>
+          <w:tab w:val="left" w:pos="13740"/>
+          <w:tab w:val="left" w:pos="14656"/>
+        </w:tabs>
+        <w:spacing w:after="0" w:line="300" w:lineRule="atLeast"/>
+        <w:rPr>
+          <w:rFonts w:ascii="Courier New" w:eastAsia="Times New Roman" w:hAnsi="Courier New" w:cs="Courier New"/>
+          <w:color w:val="000000"/>
+          <w:sz w:val="20"/>
+          <w:szCs w:val="20"/>
+        </w:rPr>
+      </w:pPr>
+      <w:r>
+        <w:rPr>
+          <w:rFonts w:ascii="Courier New" w:eastAsia="Times New Roman" w:hAnsi="Courier New" w:cs="Courier New"/>
+          <w:color w:val="000000"/>
+          <w:sz w:val="20"/>
+          <w:szCs w:val="20"/>
+        </w:rPr>
+        <w:t xml:space="preserve">   {  </w:t>
+      </w:r>
+    </w:p>
+    <w:p>
+      <w:pPr>
+        <w:pBdr>
+          <w:top w:val="dashed" w:sz="6" w:space="0" w:color="CCCCCC"/>
+          <w:left w:val="dashed" w:sz="6" w:space="0" w:color="CCCCCC"/>
+          <w:bottom w:val="dashed" w:sz="6" w:space="0" w:color="CCCCCC"/>
+          <w:right w:val="dashed" w:sz="6" w:space="0" w:color="CCCCCC"/>
+        </w:pBdr>
+        <w:shd w:val="clear" w:color="auto" w:fill="F0F0F0"/>
+        <w:tabs>
+          <w:tab w:val="left" w:pos="916"/>
+          <w:tab w:val="left" w:pos="1832"/>
+          <w:tab w:val="left" w:pos="2748"/>
+          <w:tab w:val="left" w:pos="3664"/>
+          <w:tab w:val="left" w:pos="4580"/>
+          <w:tab w:val="left" w:pos="5496"/>
+          <w:tab w:val="left" w:pos="6412"/>
+          <w:tab w:val="left" w:pos="7328"/>
+          <w:tab w:val="left" w:pos="8244"/>
+          <w:tab w:val="left" w:pos="9160"/>
+          <w:tab w:val="left" w:pos="10076"/>
+          <w:tab w:val="left" w:pos="10992"/>
+          <w:tab w:val="left" w:pos="11908"/>
+          <w:tab w:val="left" w:pos="12824"/>
+          <w:tab w:val="left" w:pos="13740"/>
+          <w:tab w:val="left" w:pos="14656"/>
+        </w:tabs>
+        <w:spacing w:after="0" w:line="300" w:lineRule="atLeast"/>
+        <w:rPr>
+          <w:rFonts w:ascii="Courier New" w:eastAsia="Times New Roman" w:hAnsi="Courier New" w:cs="Courier New"/>
+          <w:color w:val="000000"/>
+          <w:sz w:val="20"/>
+          <w:szCs w:val="20"/>
+        </w:rPr>
+      </w:pPr>
+      <w:r>
+        <w:rPr>
+          <w:rFonts w:ascii="Courier New" w:eastAsia="Times New Roman" w:hAnsi="Courier New" w:cs="Courier New"/>
+          <w:color w:val="000000"/>
+          <w:sz w:val="20"/>
+          <w:szCs w:val="20"/>
+        </w:rPr>
+        <w:t xml:space="preserve">     </w:t>
+      </w:r>
+      <w:proofErr w:type="spellStart"/>
+      <w:proofErr w:type="gramStart"/>
+      <w:r>
+        <w:rPr>
+          <w:rFonts w:ascii="Courier New" w:eastAsia="Times New Roman" w:hAnsi="Courier New" w:cs="Courier New"/>
+          <w:color w:val="000000"/>
+          <w:sz w:val="20"/>
+          <w:szCs w:val="20"/>
+        </w:rPr>
+        <w:t>super.onCreate</w:t>
+      </w:r>
+      <w:proofErr w:type="spellEnd"/>
+      <w:r>
+        <w:rPr>
+          <w:rFonts w:ascii="Courier New" w:eastAsia="Times New Roman" w:hAnsi="Courier New" w:cs="Courier New"/>
+          <w:color w:val="000000"/>
+          <w:sz w:val="20"/>
+          <w:szCs w:val="20"/>
+        </w:rPr>
+        <w:t>(</w:t>
+      </w:r>
+      <w:proofErr w:type="spellStart"/>
+      <w:proofErr w:type="gramEnd"/>
+      <w:r>
+        <w:rPr>
+          <w:rFonts w:ascii="Courier New" w:eastAsia="Times New Roman" w:hAnsi="Courier New" w:cs="Courier New"/>
+          <w:color w:val="000000"/>
+          <w:sz w:val="20"/>
+          <w:szCs w:val="20"/>
+        </w:rPr>
+        <w:t>savedInstanceState</w:t>
+      </w:r>
+      <w:proofErr w:type="spellEnd"/>
+      <w:r>
+        <w:rPr>
+          <w:rFonts w:ascii="Courier New" w:eastAsia="Times New Roman" w:hAnsi="Courier New" w:cs="Courier New"/>
+          <w:color w:val="000000"/>
+          <w:sz w:val="20"/>
+          <w:szCs w:val="20"/>
+        </w:rPr>
+        <w:t xml:space="preserve">);  </w:t>
+      </w:r>
+    </w:p>
+    <w:p>
+      <w:pPr>
+        <w:pBdr>
+          <w:top w:val="dashed" w:sz="6" w:space="0" w:color="CCCCCC"/>
+          <w:left w:val="dashed" w:sz="6" w:space="0" w:color="CCCCCC"/>
+          <w:bottom w:val="dashed" w:sz="6" w:space="0" w:color="CCCCCC"/>
+          <w:right w:val="dashed" w:sz="6" w:space="0" w:color="CCCCCC"/>
+        </w:pBdr>
+        <w:shd w:val="clear" w:color="auto" w:fill="F0F0F0"/>
+        <w:tabs>
+          <w:tab w:val="left" w:pos="916"/>
+          <w:tab w:val="left" w:pos="1832"/>
+          <w:tab w:val="left" w:pos="2748"/>
+          <w:tab w:val="left" w:pos="3664"/>
+          <w:tab w:val="left" w:pos="4580"/>
+          <w:tab w:val="left" w:pos="5496"/>
+          <w:tab w:val="left" w:pos="6412"/>
+          <w:tab w:val="left" w:pos="7328"/>
+          <w:tab w:val="left" w:pos="8244"/>
+          <w:tab w:val="left" w:pos="9160"/>
+          <w:tab w:val="left" w:pos="10076"/>
+          <w:tab w:val="left" w:pos="10992"/>
+          <w:tab w:val="left" w:pos="11908"/>
+          <w:tab w:val="left" w:pos="12824"/>
+          <w:tab w:val="left" w:pos="13740"/>
+          <w:tab w:val="left" w:pos="14656"/>
+        </w:tabs>
+        <w:spacing w:after="0" w:line="300" w:lineRule="atLeast"/>
+        <w:rPr>
+          <w:rFonts w:ascii="Courier New" w:eastAsia="Times New Roman" w:hAnsi="Courier New" w:cs="Courier New"/>
+          <w:color w:val="000000"/>
+          <w:sz w:val="20"/>
+          <w:szCs w:val="20"/>
+        </w:rPr>
+      </w:pPr>
+      <w:r>
+        <w:rPr>
+          <w:rFonts w:ascii="Courier New" w:eastAsia="Times New Roman" w:hAnsi="Courier New" w:cs="Courier New"/>
+          <w:color w:val="000000"/>
+          <w:sz w:val="20"/>
+          <w:szCs w:val="20"/>
+        </w:rPr>
+        <w:t xml:space="preserve">     //</w:t>
+      </w:r>
+      <w:proofErr w:type="spellStart"/>
+      <w:proofErr w:type="gramStart"/>
+      <w:r>
+        <w:rPr>
+          <w:rFonts w:ascii="Courier New" w:eastAsia="Times New Roman" w:hAnsi="Courier New" w:cs="Courier New"/>
+          <w:color w:val="000000"/>
+          <w:sz w:val="20"/>
+          <w:szCs w:val="20"/>
+        </w:rPr>
+        <w:t>setContentView</w:t>
+      </w:r>
+      <w:proofErr w:type="spellEnd"/>
+      <w:r>
+        <w:rPr>
+          <w:rFonts w:ascii="Courier New" w:eastAsia="Times New Roman" w:hAnsi="Courier New" w:cs="Courier New"/>
+          <w:color w:val="000000"/>
+          <w:sz w:val="20"/>
+          <w:szCs w:val="20"/>
+        </w:rPr>
+        <w:t>(</w:t>
+      </w:r>
+      <w:proofErr w:type="spellStart"/>
+      <w:proofErr w:type="gramEnd"/>
+      <w:r>
+        <w:rPr>
+          <w:rFonts w:ascii="Courier New" w:eastAsia="Times New Roman" w:hAnsi="Courier New" w:cs="Courier New"/>
+          <w:color w:val="000000"/>
+          <w:sz w:val="20"/>
+          <w:szCs w:val="20"/>
+        </w:rPr>
+        <w:t>R.layout.main</w:t>
+      </w:r>
+      <w:proofErr w:type="spellEnd"/>
+      <w:r>
+        <w:rPr>
+          <w:rFonts w:ascii="Courier New" w:eastAsia="Times New Roman" w:hAnsi="Courier New" w:cs="Courier New"/>
+          <w:color w:val="000000"/>
+          <w:sz w:val="20"/>
+          <w:szCs w:val="20"/>
+        </w:rPr>
+        <w:t xml:space="preserve">);  </w:t>
+      </w:r>
+    </w:p>
+    <w:p>
+      <w:pPr>
+        <w:pBdr>
+          <w:top w:val="dashed" w:sz="6" w:space="0" w:color="CCCCCC"/>
+          <w:left w:val="dashed" w:sz="6" w:space="0" w:color="CCCCCC"/>
+          <w:bottom w:val="dashed" w:sz="6" w:space="0" w:color="CCCCCC"/>
+          <w:right w:val="dashed" w:sz="6" w:space="0" w:color="CCCCCC"/>
+        </w:pBdr>
+        <w:shd w:val="clear" w:color="auto" w:fill="F0F0F0"/>
+        <w:tabs>
+          <w:tab w:val="left" w:pos="916"/>
+          <w:tab w:val="left" w:pos="1832"/>
+          <w:tab w:val="left" w:pos="2748"/>
+          <w:tab w:val="left" w:pos="3664"/>
+          <w:tab w:val="left" w:pos="4580"/>
+          <w:tab w:val="left" w:pos="5496"/>
+          <w:tab w:val="left" w:pos="6412"/>
+          <w:tab w:val="left" w:pos="7328"/>
+          <w:tab w:val="left" w:pos="8244"/>
+          <w:tab w:val="left" w:pos="9160"/>
+          <w:tab w:val="left" w:pos="10076"/>
+          <w:tab w:val="left" w:pos="10992"/>
+          <w:tab w:val="left" w:pos="11908"/>
+          <w:tab w:val="left" w:pos="12824"/>
+          <w:tab w:val="left" w:pos="13740"/>
+          <w:tab w:val="left" w:pos="14656"/>
+        </w:tabs>
+        <w:spacing w:after="0" w:line="300" w:lineRule="atLeast"/>
+        <w:rPr>
+          <w:rFonts w:ascii="Courier New" w:eastAsia="Times New Roman" w:hAnsi="Courier New" w:cs="Courier New"/>
+          <w:color w:val="000000"/>
+          <w:sz w:val="20"/>
+          <w:szCs w:val="20"/>
+        </w:rPr>
+      </w:pPr>
+      <w:r>
+        <w:rPr>
+          <w:rFonts w:ascii="Courier New" w:eastAsia="Times New Roman" w:hAnsi="Courier New" w:cs="Courier New"/>
+          <w:color w:val="000000"/>
+          <w:sz w:val="20"/>
+          <w:szCs w:val="20"/>
+        </w:rPr>
+        <w:t xml:space="preserve">     </w:t>
+      </w:r>
+      <w:proofErr w:type="spellStart"/>
+      <w:proofErr w:type="gramStart"/>
+      <w:r>
+        <w:rPr>
+          <w:rFonts w:ascii="Courier New" w:eastAsia="Times New Roman" w:hAnsi="Courier New" w:cs="Courier New"/>
+          <w:color w:val="000000"/>
+          <w:sz w:val="20"/>
+          <w:szCs w:val="20"/>
+        </w:rPr>
+        <w:t>super.loadUrl</w:t>
+      </w:r>
+      <w:proofErr w:type="spellEnd"/>
+      <w:r>
+        <w:rPr>
+          <w:rFonts w:ascii="Courier New" w:eastAsia="Times New Roman" w:hAnsi="Courier New" w:cs="Courier New"/>
+          <w:color w:val="000000"/>
+          <w:sz w:val="20"/>
+          <w:szCs w:val="20"/>
+        </w:rPr>
+        <w:t>(</w:t>
+      </w:r>
+      <w:proofErr w:type="gramEnd"/>
+      <w:r>
+        <w:rPr>
+          <w:rFonts w:ascii="Courier New" w:eastAsia="Times New Roman" w:hAnsi="Courier New" w:cs="Courier New"/>
+          <w:color w:val="000000"/>
+          <w:sz w:val="20"/>
+          <w:szCs w:val="20"/>
+        </w:rPr>
+        <w:t xml:space="preserve">"file:///android_asset/www/index.html");  </w:t>
+      </w:r>
+    </w:p>
+    <w:p>
+      <w:pPr>
+        <w:pBdr>
+          <w:top w:val="dashed" w:sz="6" w:space="0" w:color="CCCCCC"/>
+          <w:left w:val="dashed" w:sz="6" w:space="0" w:color="CCCCCC"/>
+          <w:bottom w:val="dashed" w:sz="6" w:space="0" w:color="CCCCCC"/>
+          <w:right w:val="dashed" w:sz="6" w:space="0" w:color="CCCCCC"/>
+        </w:pBdr>
+        <w:shd w:val="clear" w:color="auto" w:fill="F0F0F0"/>
+        <w:tabs>
+          <w:tab w:val="left" w:pos="916"/>
+          <w:tab w:val="left" w:pos="1832"/>
+          <w:tab w:val="left" w:pos="2748"/>
+          <w:tab w:val="left" w:pos="3664"/>
+          <w:tab w:val="left" w:pos="4580"/>
+          <w:tab w:val="left" w:pos="5496"/>
+          <w:tab w:val="left" w:pos="6412"/>
+          <w:tab w:val="left" w:pos="7328"/>
+          <w:tab w:val="left" w:pos="8244"/>
+          <w:tab w:val="left" w:pos="9160"/>
+          <w:tab w:val="left" w:pos="10076"/>
+          <w:tab w:val="left" w:pos="10992"/>
+          <w:tab w:val="left" w:pos="11908"/>
+          <w:tab w:val="left" w:pos="12824"/>
+          <w:tab w:val="left" w:pos="13740"/>
+          <w:tab w:val="left" w:pos="14656"/>
+        </w:tabs>
+        <w:spacing w:after="0" w:line="300" w:lineRule="atLeast"/>
+        <w:rPr>
+          <w:rFonts w:ascii="Courier New" w:eastAsia="Times New Roman" w:hAnsi="Courier New" w:cs="Courier New"/>
+          <w:color w:val="000000"/>
+          <w:sz w:val="20"/>
+          <w:szCs w:val="20"/>
+        </w:rPr>
+      </w:pPr>
+      <w:r>
+        <w:rPr>
+          <w:rFonts w:ascii="Courier New" w:eastAsia="Times New Roman" w:hAnsi="Courier New" w:cs="Courier New"/>
+          <w:color w:val="000000"/>
+          <w:sz w:val="20"/>
+          <w:szCs w:val="20"/>
+        </w:rPr>
+        <w:t xml:space="preserve">   }  </w:t>
+      </w:r>
+    </w:p>
+    <w:p>
+      <w:pPr>
+        <w:pBdr>
+          <w:top w:val="dashed" w:sz="6" w:space="0" w:color="CCCCCC"/>
+          <w:left w:val="dashed" w:sz="6" w:space="0" w:color="CCCCCC"/>
+          <w:bottom w:val="dashed" w:sz="6" w:space="0" w:color="CCCCCC"/>
+          <w:right w:val="dashed" w:sz="6" w:space="0" w:color="CCCCCC"/>
+        </w:pBdr>
+        <w:shd w:val="clear" w:color="auto" w:fill="F0F0F0"/>
+        <w:tabs>
+          <w:tab w:val="left" w:pos="916"/>
+          <w:tab w:val="left" w:pos="1832"/>
+          <w:tab w:val="left" w:pos="2748"/>
+          <w:tab w:val="left" w:pos="3664"/>
+          <w:tab w:val="left" w:pos="4580"/>
+          <w:tab w:val="left" w:pos="5496"/>
+          <w:tab w:val="left" w:pos="6412"/>
+          <w:tab w:val="left" w:pos="7328"/>
+          <w:tab w:val="left" w:pos="8244"/>
+          <w:tab w:val="left" w:pos="9160"/>
+          <w:tab w:val="left" w:pos="10076"/>
+          <w:tab w:val="left" w:pos="10992"/>
+          <w:tab w:val="left" w:pos="11908"/>
+          <w:tab w:val="left" w:pos="12824"/>
+          <w:tab w:val="left" w:pos="13740"/>
+          <w:tab w:val="left" w:pos="14656"/>
+        </w:tabs>
+        <w:spacing w:after="0" w:line="300" w:lineRule="atLeast"/>
+        <w:rPr>
+          <w:rFonts w:ascii="Arial" w:eastAsia="Times New Roman" w:hAnsi="Arial" w:cs="Arial"/>
+          <w:color w:val="000000"/>
+          <w:sz w:val="18"/>
+          <w:szCs w:val="18"/>
+        </w:rPr>
+      </w:pPr>
+      <w:r>
+        <w:rPr>
+          <w:rFonts w:ascii="Courier New" w:eastAsia="Times New Roman" w:hAnsi="Courier New" w:cs="Courier New"/>
+          <w:color w:val="000000"/>
+          <w:sz w:val="20"/>
+          <w:szCs w:val="20"/>
+        </w:rPr>
+        <w:t xml:space="preserve"> }  </w:t>
+      </w:r>
+    </w:p>
+    <w:p/>
+    <w:p>
+      <w:bookmarkStart w:id="0" w:name="_GoBack"/>
+      <w:bookmarkEnd w:id="0"/>
+    </w:p>
+    <w:p>
+      <w:r>
+        <w:t>Step 1</w:t>
+      </w:r>
+      <w:r>
+        <w:t>1</w:t>
+      </w:r>
+      <w:r>
+        <w:t>: Run the application, you should be able to see the page in the screen.</w:t>
       </w:r>
     </w:p>
     <w:p>
@@ -2758,10 +3715,10 @@
         </w:rPr>
         <w:lastRenderedPageBreak/>
         <w:drawing>
-          <wp:inline distT="0" distB="0" distL="0" distR="0" wp14:anchorId="70161DF9" wp14:editId="6B4F82EF">
+          <wp:inline distT="0" distB="0" distL="0" distR="0" wp14:anchorId="24F79C9C" wp14:editId="0D78A3ED">
             <wp:extent cx="5943600" cy="5476240"/>
             <wp:effectExtent l="0" t="0" r="0" b="0"/>
-            <wp:docPr id="13" name="Picture 13"/>
+            <wp:docPr id="11" name="Picture 11"/>
             <wp:cNvGraphicFramePr>
               <a:graphicFrameLocks xmlns:a="http://schemas.openxmlformats.org/drawingml/2006/main" noChangeAspect="1"/>
             </wp:cNvGraphicFramePr>
@@ -2793,8 +3750,6 @@
           </wp:inline>
         </w:drawing>
       </w:r>
-      <w:bookmarkStart w:id="0" w:name="_GoBack"/>
-      <w:bookmarkEnd w:id="0"/>
     </w:p>
     <w:sectPr>
       <w:pgSz w:w="12240" w:h="15840"/>

</xml_diff>